<commit_message>
tnms-2965: iterate by numbers (order) keyword
</commit_message>
<xml_diff>
--- a/wfe-office/src/test/resources/lo_table_usertype_indexes_with_items.docx
+++ b/wfe-office/src/test/resources/lo_table_usertype_indexes_with_items.docx
@@ -6,7 +6,7 @@
       <w:tblPr>
         <w:tblW w:w="9972" w:type="dxa"/>
         <w:jc w:val="left"/>
-        <w:tblInd w:w="53" w:type="dxa"/>
+        <w:tblInd w:w="50" w:type="dxa"/>
         <w:tblBorders>
           <w:top w:val="single" w:sz="2" w:space="0" w:color="000001"/>
           <w:left w:val="single" w:sz="2" w:space="0" w:color="000001"/>
@@ -15,32 +15,33 @@
         </w:tblBorders>
         <w:tblCellMar>
           <w:top w:w="55" w:type="dxa"/>
-          <w:left w:w="51" w:type="dxa"/>
+          <w:left w:w="48" w:type="dxa"/>
           <w:bottom w:w="55" w:type="dxa"/>
           <w:right w:w="55" w:type="dxa"/>
         </w:tblCellMar>
       </w:tblPr>
       <w:tblGrid>
-        <w:gridCol w:w="1994"/>
-        <w:gridCol w:w="1995"/>
-        <w:gridCol w:w="1994"/>
-        <w:gridCol w:w="1995"/>
-        <w:gridCol w:w="1994"/>
+        <w:gridCol w:w="1661"/>
+        <w:gridCol w:w="1663"/>
+        <w:gridCol w:w="1663"/>
+        <w:gridCol w:w="1662"/>
+        <w:gridCol w:w="1662"/>
+        <w:gridCol w:w="1661"/>
       </w:tblGrid>
       <w:tr>
         <w:trPr/>
         <w:tc>
           <w:tcPr>
-            <w:tcW w:w="1994" w:type="dxa"/>
-            <w:tcBorders>
-              <w:top w:val="single" w:sz="2" w:space="0" w:color="000001"/>
-              <w:left w:val="single" w:sz="2" w:space="0" w:color="000001"/>
-              <w:bottom w:val="single" w:sz="2" w:space="0" w:color="000001"/>
-              <w:insideH w:val="single" w:sz="2" w:space="0" w:color="000001"/>
-            </w:tcBorders>
-            <w:shd w:fill="auto" w:val="clear"/>
-            <w:tcMar>
-              <w:left w:w="51" w:type="dxa"/>
+            <w:tcW w:w="1661" w:type="dxa"/>
+            <w:tcBorders>
+              <w:top w:val="single" w:sz="2" w:space="0" w:color="000001"/>
+              <w:left w:val="single" w:sz="2" w:space="0" w:color="000001"/>
+              <w:bottom w:val="single" w:sz="2" w:space="0" w:color="000001"/>
+              <w:insideH w:val="single" w:sz="2" w:space="0" w:color="000001"/>
+            </w:tcBorders>
+            <w:shd w:fill="auto" w:val="clear"/>
+            <w:tcMar>
+              <w:left w:w="48" w:type="dxa"/>
             </w:tcMar>
           </w:tcPr>
           <w:p>
@@ -66,16 +67,16 @@
         </w:tc>
         <w:tc>
           <w:tcPr>
-            <w:tcW w:w="1995" w:type="dxa"/>
-            <w:tcBorders>
-              <w:top w:val="single" w:sz="2" w:space="0" w:color="000001"/>
-              <w:left w:val="single" w:sz="2" w:space="0" w:color="000001"/>
-              <w:bottom w:val="single" w:sz="2" w:space="0" w:color="000001"/>
-              <w:insideH w:val="single" w:sz="2" w:space="0" w:color="000001"/>
-            </w:tcBorders>
-            <w:shd w:fill="auto" w:val="clear"/>
-            <w:tcMar>
-              <w:left w:w="51" w:type="dxa"/>
+            <w:tcW w:w="1663" w:type="dxa"/>
+            <w:tcBorders>
+              <w:top w:val="single" w:sz="2" w:space="0" w:color="000001"/>
+              <w:left w:val="single" w:sz="2" w:space="0" w:color="000001"/>
+              <w:bottom w:val="single" w:sz="2" w:space="0" w:color="000001"/>
+              <w:insideH w:val="single" w:sz="2" w:space="0" w:color="000001"/>
+            </w:tcBorders>
+            <w:shd w:fill="auto" w:val="clear"/>
+            <w:tcMar>
+              <w:left w:w="48" w:type="dxa"/>
             </w:tcMar>
           </w:tcPr>
           <w:p>
@@ -95,16 +96,16 @@
         </w:tc>
         <w:tc>
           <w:tcPr>
-            <w:tcW w:w="1994" w:type="dxa"/>
-            <w:tcBorders>
-              <w:top w:val="single" w:sz="2" w:space="0" w:color="000001"/>
-              <w:left w:val="single" w:sz="2" w:space="0" w:color="000001"/>
-              <w:bottom w:val="single" w:sz="2" w:space="0" w:color="000001"/>
-              <w:insideH w:val="single" w:sz="2" w:space="0" w:color="000001"/>
-            </w:tcBorders>
-            <w:shd w:fill="auto" w:val="clear"/>
-            <w:tcMar>
-              <w:left w:w="51" w:type="dxa"/>
+            <w:tcW w:w="1663" w:type="dxa"/>
+            <w:tcBorders>
+              <w:top w:val="single" w:sz="2" w:space="0" w:color="000001"/>
+              <w:left w:val="single" w:sz="2" w:space="0" w:color="000001"/>
+              <w:bottom w:val="single" w:sz="2" w:space="0" w:color="000001"/>
+              <w:insideH w:val="single" w:sz="2" w:space="0" w:color="000001"/>
+            </w:tcBorders>
+            <w:shd w:fill="auto" w:val="clear"/>
+            <w:tcMar>
+              <w:left w:w="48" w:type="dxa"/>
             </w:tcMar>
           </w:tcPr>
           <w:p>
@@ -126,16 +127,16 @@
         </w:tc>
         <w:tc>
           <w:tcPr>
-            <w:tcW w:w="1995" w:type="dxa"/>
-            <w:tcBorders>
-              <w:top w:val="single" w:sz="2" w:space="0" w:color="000001"/>
-              <w:left w:val="single" w:sz="2" w:space="0" w:color="000001"/>
-              <w:bottom w:val="single" w:sz="2" w:space="0" w:color="000001"/>
-              <w:insideH w:val="single" w:sz="2" w:space="0" w:color="000001"/>
-            </w:tcBorders>
-            <w:shd w:fill="auto" w:val="clear"/>
-            <w:tcMar>
-              <w:left w:w="51" w:type="dxa"/>
+            <w:tcW w:w="1662" w:type="dxa"/>
+            <w:tcBorders>
+              <w:top w:val="single" w:sz="2" w:space="0" w:color="000001"/>
+              <w:left w:val="single" w:sz="2" w:space="0" w:color="000001"/>
+              <w:bottom w:val="single" w:sz="2" w:space="0" w:color="000001"/>
+              <w:insideH w:val="single" w:sz="2" w:space="0" w:color="000001"/>
+            </w:tcBorders>
+            <w:shd w:fill="auto" w:val="clear"/>
+            <w:tcMar>
+              <w:left w:w="48" w:type="dxa"/>
             </w:tcMar>
           </w:tcPr>
           <w:p>
@@ -155,7 +156,36 @@
         </w:tc>
         <w:tc>
           <w:tcPr>
-            <w:tcW w:w="1994" w:type="dxa"/>
+            <w:tcW w:w="1662" w:type="dxa"/>
+            <w:tcBorders>
+              <w:top w:val="single" w:sz="2" w:space="0" w:color="000001"/>
+              <w:left w:val="single" w:sz="2" w:space="0" w:color="000001"/>
+              <w:bottom w:val="single" w:sz="2" w:space="0" w:color="000001"/>
+              <w:insideH w:val="single" w:sz="2" w:space="0" w:color="000001"/>
+            </w:tcBorders>
+            <w:shd w:fill="auto" w:val="clear"/>
+            <w:tcMar>
+              <w:left w:w="48" w:type="dxa"/>
+            </w:tcMar>
+          </w:tcPr>
+          <w:p>
+            <w:pPr>
+              <w:pStyle w:val="Style19"/>
+              <w:rPr>
+                <w:lang w:val="ru-RU"/>
+              </w:rPr>
+            </w:pPr>
+            <w:r>
+              <w:rPr>
+                <w:lang w:val="ru-RU"/>
+              </w:rPr>
+              <w:t>Поле 4</w:t>
+            </w:r>
+          </w:p>
+        </w:tc>
+        <w:tc>
+          <w:tcPr>
+            <w:tcW w:w="1661" w:type="dxa"/>
             <w:tcBorders>
               <w:top w:val="single" w:sz="2" w:space="0" w:color="000001"/>
               <w:left w:val="single" w:sz="2" w:space="0" w:color="000001"/>
@@ -166,21 +196,19 @@
             </w:tcBorders>
             <w:shd w:fill="auto" w:val="clear"/>
             <w:tcMar>
-              <w:left w:w="51" w:type="dxa"/>
-            </w:tcMar>
-          </w:tcPr>
-          <w:p>
-            <w:pPr>
-              <w:pStyle w:val="Style19"/>
-              <w:rPr>
-                <w:lang w:val="ru-RU"/>
-              </w:rPr>
-            </w:pPr>
-            <w:r>
-              <w:rPr>
-                <w:lang w:val="ru-RU"/>
-              </w:rPr>
-              <w:t>Поле 4</w:t>
+              <w:left w:w="48" w:type="dxa"/>
+            </w:tcMar>
+          </w:tcPr>
+          <w:p>
+            <w:pPr>
+              <w:pStyle w:val="Style19"/>
+              <w:rPr/>
+            </w:pPr>
+            <w:r>
+              <w:rPr>
+                <w:lang w:val="ru-RU"/>
+              </w:rPr>
+              <w:t>Индексы</w:t>
             </w:r>
           </w:p>
         </w:tc>
@@ -189,26 +217,34 @@
         <w:trPr/>
         <w:tc>
           <w:tcPr>
-            <w:tcW w:w="1994" w:type="dxa"/>
-            <w:tcBorders>
-              <w:top w:val="single" w:sz="2" w:space="0" w:color="000001"/>
-              <w:left w:val="single" w:sz="2" w:space="0" w:color="000001"/>
-              <w:bottom w:val="single" w:sz="2" w:space="0" w:color="000001"/>
-              <w:insideH w:val="single" w:sz="2" w:space="0" w:color="000001"/>
-            </w:tcBorders>
-            <w:shd w:fill="auto" w:val="clear"/>
-            <w:tcMar>
-              <w:left w:w="51" w:type="dxa"/>
-            </w:tcMar>
-          </w:tcPr>
-          <w:p>
-            <w:pPr>
-              <w:pStyle w:val="Style19"/>
-              <w:rPr/>
-            </w:pPr>
-            <w:r>
-              <w:rPr/>
-              <w:t>${indexes:</w:t>
+            <w:tcW w:w="1661" w:type="dxa"/>
+            <w:tcBorders>
+              <w:top w:val="single" w:sz="2" w:space="0" w:color="000001"/>
+              <w:left w:val="single" w:sz="2" w:space="0" w:color="000001"/>
+              <w:bottom w:val="single" w:sz="2" w:space="0" w:color="000001"/>
+              <w:insideH w:val="single" w:sz="2" w:space="0" w:color="000001"/>
+            </w:tcBorders>
+            <w:shd w:fill="auto" w:val="clear"/>
+            <w:tcMar>
+              <w:left w:w="48" w:type="dxa"/>
+            </w:tcMar>
+          </w:tcPr>
+          <w:p>
+            <w:pPr>
+              <w:pStyle w:val="Style19"/>
+              <w:rPr/>
+            </w:pPr>
+            <w:r>
+              <w:rPr/>
+              <w:t>${</w:t>
+            </w:r>
+            <w:r>
+              <w:rPr/>
+              <w:t>numbers</w:t>
+            </w:r>
+            <w:r>
+              <w:rPr/>
+              <w:t>:</w:t>
             </w:r>
             <w:r>
               <w:rPr>
@@ -226,16 +262,16 @@
         </w:tc>
         <w:tc>
           <w:tcPr>
-            <w:tcW w:w="1995" w:type="dxa"/>
-            <w:tcBorders>
-              <w:top w:val="single" w:sz="2" w:space="0" w:color="000001"/>
-              <w:left w:val="single" w:sz="2" w:space="0" w:color="000001"/>
-              <w:bottom w:val="single" w:sz="2" w:space="0" w:color="000001"/>
-              <w:insideH w:val="single" w:sz="2" w:space="0" w:color="000001"/>
-            </w:tcBorders>
-            <w:shd w:fill="auto" w:val="clear"/>
-            <w:tcMar>
-              <w:left w:w="51" w:type="dxa"/>
+            <w:tcW w:w="1663" w:type="dxa"/>
+            <w:tcBorders>
+              <w:top w:val="single" w:sz="2" w:space="0" w:color="000001"/>
+              <w:left w:val="single" w:sz="2" w:space="0" w:color="000001"/>
+              <w:bottom w:val="single" w:sz="2" w:space="0" w:color="000001"/>
+              <w:insideH w:val="single" w:sz="2" w:space="0" w:color="000001"/>
+            </w:tcBorders>
+            <w:shd w:fill="auto" w:val="clear"/>
+            <w:tcMar>
+              <w:left w:w="48" w:type="dxa"/>
             </w:tcMar>
           </w:tcPr>
           <w:p>
@@ -287,16 +323,16 @@
         </w:tc>
         <w:tc>
           <w:tcPr>
-            <w:tcW w:w="1994" w:type="dxa"/>
-            <w:tcBorders>
-              <w:top w:val="single" w:sz="2" w:space="0" w:color="000001"/>
-              <w:left w:val="single" w:sz="2" w:space="0" w:color="000001"/>
-              <w:bottom w:val="single" w:sz="2" w:space="0" w:color="000001"/>
-              <w:insideH w:val="single" w:sz="2" w:space="0" w:color="000001"/>
-            </w:tcBorders>
-            <w:shd w:fill="auto" w:val="clear"/>
-            <w:tcMar>
-              <w:left w:w="51" w:type="dxa"/>
+            <w:tcW w:w="1663" w:type="dxa"/>
+            <w:tcBorders>
+              <w:top w:val="single" w:sz="2" w:space="0" w:color="000001"/>
+              <w:left w:val="single" w:sz="2" w:space="0" w:color="000001"/>
+              <w:bottom w:val="single" w:sz="2" w:space="0" w:color="000001"/>
+              <w:insideH w:val="single" w:sz="2" w:space="0" w:color="000001"/>
+            </w:tcBorders>
+            <w:shd w:fill="auto" w:val="clear"/>
+            <w:tcMar>
+              <w:left w:w="48" w:type="dxa"/>
             </w:tcMar>
           </w:tcPr>
           <w:p>
@@ -348,16 +384,16 @@
         </w:tc>
         <w:tc>
           <w:tcPr>
-            <w:tcW w:w="1995" w:type="dxa"/>
-            <w:tcBorders>
-              <w:top w:val="single" w:sz="2" w:space="0" w:color="000001"/>
-              <w:left w:val="single" w:sz="2" w:space="0" w:color="000001"/>
-              <w:bottom w:val="single" w:sz="2" w:space="0" w:color="000001"/>
-              <w:insideH w:val="single" w:sz="2" w:space="0" w:color="000001"/>
-            </w:tcBorders>
-            <w:shd w:fill="auto" w:val="clear"/>
-            <w:tcMar>
-              <w:left w:w="51" w:type="dxa"/>
+            <w:tcW w:w="1662" w:type="dxa"/>
+            <w:tcBorders>
+              <w:top w:val="single" w:sz="2" w:space="0" w:color="000001"/>
+              <w:left w:val="single" w:sz="2" w:space="0" w:color="000001"/>
+              <w:bottom w:val="single" w:sz="2" w:space="0" w:color="000001"/>
+              <w:insideH w:val="single" w:sz="2" w:space="0" w:color="000001"/>
+            </w:tcBorders>
+            <w:shd w:fill="auto" w:val="clear"/>
+            <w:tcMar>
+              <w:left w:w="48" w:type="dxa"/>
             </w:tcMar>
           </w:tcPr>
           <w:p>
@@ -395,13 +431,7 @@
               <w:rPr>
                 <w:lang w:val="ru-RU"/>
               </w:rPr>
-              <w:t xml:space="preserve">Поле </w:t>
-            </w:r>
-            <w:r>
-              <w:rPr>
-                <w:lang w:val="ru-RU"/>
-              </w:rPr>
-              <w:t>3</w:t>
+              <w:t>Поле 3</w:t>
             </w:r>
             <w:r>
               <w:rPr>
@@ -413,7 +443,31 @@
         </w:tc>
         <w:tc>
           <w:tcPr>
-            <w:tcW w:w="1994" w:type="dxa"/>
+            <w:tcW w:w="1662" w:type="dxa"/>
+            <w:tcBorders>
+              <w:top w:val="single" w:sz="2" w:space="0" w:color="000001"/>
+              <w:left w:val="single" w:sz="2" w:space="0" w:color="000001"/>
+              <w:bottom w:val="single" w:sz="2" w:space="0" w:color="000001"/>
+              <w:insideH w:val="single" w:sz="2" w:space="0" w:color="000001"/>
+            </w:tcBorders>
+            <w:shd w:fill="auto" w:val="clear"/>
+            <w:tcMar>
+              <w:left w:w="48" w:type="dxa"/>
+            </w:tcMar>
+          </w:tcPr>
+          <w:p>
+            <w:pPr>
+              <w:pStyle w:val="Style19"/>
+              <w:rPr/>
+            </w:pPr>
+            <w:r>
+              <w:rPr/>
+            </w:r>
+          </w:p>
+        </w:tc>
+        <w:tc>
+          <w:tcPr>
+            <w:tcW w:w="1661" w:type="dxa"/>
             <w:tcBorders>
               <w:top w:val="single" w:sz="2" w:space="0" w:color="000001"/>
               <w:left w:val="single" w:sz="2" w:space="0" w:color="000001"/>
@@ -424,16 +478,39 @@
             </w:tcBorders>
             <w:shd w:fill="auto" w:val="clear"/>
             <w:tcMar>
-              <w:left w:w="51" w:type="dxa"/>
-            </w:tcMar>
-          </w:tcPr>
-          <w:p>
-            <w:pPr>
-              <w:pStyle w:val="Style19"/>
-              <w:rPr/>
-            </w:pPr>
-            <w:r>
-              <w:rPr/>
+              <w:left w:w="48" w:type="dxa"/>
+            </w:tcMar>
+          </w:tcPr>
+          <w:p>
+            <w:pPr>
+              <w:pStyle w:val="Style19"/>
+              <w:rPr/>
+            </w:pPr>
+            <w:r>
+              <w:rPr/>
+              <w:t>${</w:t>
+            </w:r>
+            <w:bookmarkStart w:id="2" w:name="__DdeLink__176_538590483"/>
+            <w:r>
+              <w:rPr/>
+              <w:t>indexes</w:t>
+            </w:r>
+            <w:bookmarkEnd w:id="2"/>
+            <w:r>
+              <w:rPr/>
+              <w:t>:</w:t>
+            </w:r>
+            <w:r>
+              <w:rPr>
+                <w:lang w:val="ru-RU"/>
+              </w:rPr>
+              <w:t>Комплексная переменная.Поле-список</w:t>
+            </w:r>
+            <w:r>
+              <w:rPr>
+                <w:lang w:val="en-US"/>
+              </w:rPr>
+              <w:t>}</w:t>
             </w:r>
           </w:p>
         </w:tc>
@@ -467,6 +544,7 @@
     <w:rPrDefault>
       <w:rPr>
         <w:rFonts w:ascii="Liberation Serif" w:hAnsi="Liberation Serif" w:eastAsia="SimSun" w:cs="Lucida Sans"/>
+        <w:sz w:val="20"/>
         <w:szCs w:val="24"/>
         <w:lang w:val="en-US" w:eastAsia="zh-CN" w:bidi="hi-IN"/>
       </w:rPr>

</xml_diff>